<commit_message>
docs(SRS): updated SRS to include screenshots of web UI for login, register, user profile and logout.
</commit_message>
<xml_diff>
--- a/docs/SRS.docx
+++ b/docs/SRS.docx
@@ -2876,7 +2876,320 @@
     </w:p>
     <w:p>
       <w:pPr>
+        <w:spacing w:after="0" w:line="240" w:lineRule="auto"/>
+        <w:rPr>
+          <w:rFonts w:ascii="Times New Roman" w:eastAsia="Times New Roman" w:hAnsi="Times New Roman" w:cs="Times New Roman"/>
+          <w:sz w:val="24"/>
+          <w:szCs w:val="24"/>
+        </w:rPr>
+      </w:pPr>
+    </w:p>
+    <w:p>
+      <w:pPr>
+        <w:pStyle w:val="Heading2"/>
+        <w:numPr>
+          <w:ilvl w:val="0"/>
+          <w:numId w:val="10"/>
+        </w:numPr>
+      </w:pPr>
+      <w:r>
+        <w:t>WEB UI</w:t>
+      </w:r>
+    </w:p>
+    <w:p>
+      <w:pPr>
         <w:pStyle w:val="ListParagraph"/>
+        <w:numPr>
+          <w:ilvl w:val="0"/>
+          <w:numId w:val="12"/>
+        </w:numPr>
+        <w:spacing w:after="0" w:line="240" w:lineRule="auto"/>
+        <w:rPr>
+          <w:rFonts w:ascii="Times New Roman" w:eastAsia="Times New Roman" w:hAnsi="Times New Roman" w:cs="Times New Roman"/>
+          <w:sz w:val="24"/>
+          <w:szCs w:val="24"/>
+        </w:rPr>
+      </w:pPr>
+      <w:r>
+        <w:rPr>
+          <w:rFonts w:ascii="Times New Roman" w:eastAsia="Times New Roman" w:hAnsi="Times New Roman" w:cs="Times New Roman"/>
+          <w:sz w:val="24"/>
+          <w:szCs w:val="24"/>
+        </w:rPr>
+        <w:t>Register/Signup</w:t>
+      </w:r>
+    </w:p>
+    <w:p>
+      <w:pPr>
+        <w:pStyle w:val="ListParagraph"/>
+        <w:spacing w:after="0" w:line="240" w:lineRule="auto"/>
+        <w:rPr>
+          <w:rFonts w:ascii="Times New Roman" w:eastAsia="Times New Roman" w:hAnsi="Times New Roman" w:cs="Times New Roman"/>
+          <w:sz w:val="24"/>
+          <w:szCs w:val="24"/>
+        </w:rPr>
+      </w:pPr>
+      <w:r>
+        <w:rPr>
+          <w:rFonts w:ascii="Times New Roman" w:eastAsia="Times New Roman" w:hAnsi="Times New Roman" w:cs="Times New Roman"/>
+          <w:sz w:val="24"/>
+          <w:szCs w:val="24"/>
+        </w:rPr>
+        <w:lastRenderedPageBreak/>
+        <w:drawing>
+          <wp:inline distT="0" distB="0" distL="0" distR="0" wp14:anchorId="3DACC897" wp14:editId="2E7EFD84">
+            <wp:extent cx="4480560" cy="4273646"/>
+            <wp:effectExtent l="0" t="0" r="0" b="0"/>
+            <wp:docPr id="944401431" name="Picture 1"/>
+            <wp:cNvGraphicFramePr>
+              <a:graphicFrameLocks xmlns:a="http://schemas.openxmlformats.org/drawingml/2006/main" noChangeAspect="1"/>
+            </wp:cNvGraphicFramePr>
+            <a:graphic xmlns:a="http://schemas.openxmlformats.org/drawingml/2006/main">
+              <a:graphicData uri="http://schemas.openxmlformats.org/drawingml/2006/picture">
+                <pic:pic xmlns:pic="http://schemas.openxmlformats.org/drawingml/2006/picture">
+                  <pic:nvPicPr>
+                    <pic:cNvPr id="944401431" name=""/>
+                    <pic:cNvPicPr/>
+                  </pic:nvPicPr>
+                  <pic:blipFill>
+                    <a:blip r:embed="rId12"/>
+                    <a:stretch>
+                      <a:fillRect/>
+                    </a:stretch>
+                  </pic:blipFill>
+                  <pic:spPr>
+                    <a:xfrm>
+                      <a:off x="0" y="0"/>
+                      <a:ext cx="4485402" cy="4278264"/>
+                    </a:xfrm>
+                    <a:prstGeom prst="rect">
+                      <a:avLst/>
+                    </a:prstGeom>
+                  </pic:spPr>
+                </pic:pic>
+              </a:graphicData>
+            </a:graphic>
+          </wp:inline>
+        </w:drawing>
+      </w:r>
+    </w:p>
+    <w:p>
+      <w:pPr>
+        <w:pStyle w:val="ListParagraph"/>
+        <w:numPr>
+          <w:ilvl w:val="0"/>
+          <w:numId w:val="12"/>
+        </w:numPr>
+        <w:spacing w:after="0" w:line="240" w:lineRule="auto"/>
+        <w:rPr>
+          <w:rFonts w:ascii="Times New Roman" w:eastAsia="Times New Roman" w:hAnsi="Times New Roman" w:cs="Times New Roman"/>
+          <w:sz w:val="24"/>
+          <w:szCs w:val="24"/>
+        </w:rPr>
+      </w:pPr>
+      <w:r>
+        <w:rPr>
+          <w:rFonts w:ascii="Times New Roman" w:eastAsia="Times New Roman" w:hAnsi="Times New Roman" w:cs="Times New Roman"/>
+          <w:sz w:val="24"/>
+          <w:szCs w:val="24"/>
+        </w:rPr>
+        <w:t>Login/</w:t>
+      </w:r>
+      <w:proofErr w:type="spellStart"/>
+      <w:r>
+        <w:rPr>
+          <w:rFonts w:ascii="Times New Roman" w:eastAsia="Times New Roman" w:hAnsi="Times New Roman" w:cs="Times New Roman"/>
+          <w:sz w:val="24"/>
+          <w:szCs w:val="24"/>
+        </w:rPr>
+        <w:t>Signin</w:t>
+      </w:r>
+      <w:proofErr w:type="spellEnd"/>
+    </w:p>
+    <w:p>
+      <w:pPr>
+        <w:pStyle w:val="ListParagraph"/>
+        <w:rPr>
+          <w:rFonts w:ascii="Times New Roman" w:eastAsia="Times New Roman" w:hAnsi="Times New Roman" w:cs="Times New Roman"/>
+          <w:sz w:val="24"/>
+          <w:szCs w:val="24"/>
+        </w:rPr>
+      </w:pPr>
+      <w:r>
+        <w:rPr>
+          <w:rFonts w:ascii="Times New Roman" w:eastAsia="Times New Roman" w:hAnsi="Times New Roman" w:cs="Times New Roman"/>
+          <w:sz w:val="24"/>
+          <w:szCs w:val="24"/>
+        </w:rPr>
+        <w:drawing>
+          <wp:inline distT="0" distB="0" distL="0" distR="0" wp14:anchorId="292EEA1E" wp14:editId="07D848C2">
+            <wp:extent cx="4658375" cy="3543795"/>
+            <wp:effectExtent l="0" t="0" r="0" b="0"/>
+            <wp:docPr id="439014356" name="Picture 1"/>
+            <wp:cNvGraphicFramePr>
+              <a:graphicFrameLocks xmlns:a="http://schemas.openxmlformats.org/drawingml/2006/main" noChangeAspect="1"/>
+            </wp:cNvGraphicFramePr>
+            <a:graphic xmlns:a="http://schemas.openxmlformats.org/drawingml/2006/main">
+              <a:graphicData uri="http://schemas.openxmlformats.org/drawingml/2006/picture">
+                <pic:pic xmlns:pic="http://schemas.openxmlformats.org/drawingml/2006/picture">
+                  <pic:nvPicPr>
+                    <pic:cNvPr id="439014356" name=""/>
+                    <pic:cNvPicPr/>
+                  </pic:nvPicPr>
+                  <pic:blipFill>
+                    <a:blip r:embed="rId13"/>
+                    <a:stretch>
+                      <a:fillRect/>
+                    </a:stretch>
+                  </pic:blipFill>
+                  <pic:spPr>
+                    <a:xfrm>
+                      <a:off x="0" y="0"/>
+                      <a:ext cx="4658375" cy="3543795"/>
+                    </a:xfrm>
+                    <a:prstGeom prst="rect">
+                      <a:avLst/>
+                    </a:prstGeom>
+                  </pic:spPr>
+                </pic:pic>
+              </a:graphicData>
+            </a:graphic>
+          </wp:inline>
+        </w:drawing>
+      </w:r>
+    </w:p>
+    <w:p>
+      <w:pPr>
+        <w:spacing w:after="0" w:line="240" w:lineRule="auto"/>
+        <w:rPr>
+          <w:rFonts w:ascii="Times New Roman" w:eastAsia="Times New Roman" w:hAnsi="Times New Roman" w:cs="Times New Roman"/>
+          <w:sz w:val="24"/>
+          <w:szCs w:val="24"/>
+        </w:rPr>
+      </w:pPr>
+    </w:p>
+    <w:p>
+      <w:pPr>
+        <w:pStyle w:val="ListParagraph"/>
+        <w:numPr>
+          <w:ilvl w:val="0"/>
+          <w:numId w:val="12"/>
+        </w:numPr>
+        <w:spacing w:after="0" w:line="240" w:lineRule="auto"/>
+        <w:rPr>
+          <w:rFonts w:ascii="Times New Roman" w:eastAsia="Times New Roman" w:hAnsi="Times New Roman" w:cs="Times New Roman"/>
+          <w:sz w:val="24"/>
+          <w:szCs w:val="24"/>
+        </w:rPr>
+      </w:pPr>
+      <w:r>
+        <w:rPr>
+          <w:rFonts w:ascii="Times New Roman" w:eastAsia="Times New Roman" w:hAnsi="Times New Roman" w:cs="Times New Roman"/>
+          <w:sz w:val="24"/>
+          <w:szCs w:val="24"/>
+        </w:rPr>
+        <w:t>Profile</w:t>
+      </w:r>
+    </w:p>
+    <w:p>
+      <w:pPr>
+        <w:pStyle w:val="ListParagraph"/>
+        <w:rPr>
+          <w:rFonts w:ascii="Times New Roman" w:eastAsia="Times New Roman" w:hAnsi="Times New Roman" w:cs="Times New Roman"/>
+          <w:sz w:val="24"/>
+          <w:szCs w:val="24"/>
+        </w:rPr>
+      </w:pPr>
+      <w:r>
+        <w:rPr>
+          <w:noProof/>
+        </w:rPr>
+        <w:drawing>
+          <wp:inline distT="0" distB="0" distL="0" distR="0" wp14:anchorId="65E18F31" wp14:editId="146B7DA0">
+            <wp:extent cx="4640580" cy="2768772"/>
+            <wp:effectExtent l="0" t="0" r="7620" b="0"/>
+            <wp:docPr id="1990998847" name="Picture 1"/>
+            <wp:cNvGraphicFramePr>
+              <a:graphicFrameLocks xmlns:a="http://schemas.openxmlformats.org/drawingml/2006/main" noChangeAspect="1"/>
+            </wp:cNvGraphicFramePr>
+            <a:graphic xmlns:a="http://schemas.openxmlformats.org/drawingml/2006/main">
+              <a:graphicData uri="http://schemas.openxmlformats.org/drawingml/2006/picture">
+                <pic:pic xmlns:pic="http://schemas.openxmlformats.org/drawingml/2006/picture">
+                  <pic:nvPicPr>
+                    <pic:cNvPr id="0" name="Picture 3"/>
+                    <pic:cNvPicPr>
+                      <a:picLocks noChangeAspect="1" noChangeArrowheads="1"/>
+                    </pic:cNvPicPr>
+                  </pic:nvPicPr>
+                  <pic:blipFill>
+                    <a:blip r:embed="rId14">
+                      <a:extLst>
+                        <a:ext uri="{28A0092B-C50C-407E-A947-70E740481C1C}">
+                          <a14:useLocalDpi xmlns:a14="http://schemas.microsoft.com/office/drawing/2010/main" val="0"/>
+                        </a:ext>
+                      </a:extLst>
+                    </a:blip>
+                    <a:srcRect/>
+                    <a:stretch>
+                      <a:fillRect/>
+                    </a:stretch>
+                  </pic:blipFill>
+                  <pic:spPr bwMode="auto">
+                    <a:xfrm>
+                      <a:off x="0" y="0"/>
+                      <a:ext cx="4647295" cy="2772778"/>
+                    </a:xfrm>
+                    <a:prstGeom prst="rect">
+                      <a:avLst/>
+                    </a:prstGeom>
+                    <a:noFill/>
+                    <a:ln>
+                      <a:noFill/>
+                    </a:ln>
+                  </pic:spPr>
+                </pic:pic>
+              </a:graphicData>
+            </a:graphic>
+          </wp:inline>
+        </w:drawing>
+      </w:r>
+    </w:p>
+    <w:p>
+      <w:pPr>
+        <w:pStyle w:val="ListParagraph"/>
+        <w:spacing w:after="0" w:line="240" w:lineRule="auto"/>
+        <w:rPr>
+          <w:rFonts w:ascii="Times New Roman" w:eastAsia="Times New Roman" w:hAnsi="Times New Roman" w:cs="Times New Roman"/>
+          <w:sz w:val="24"/>
+          <w:szCs w:val="24"/>
+        </w:rPr>
+      </w:pPr>
+    </w:p>
+    <w:p>
+      <w:pPr>
+        <w:pStyle w:val="ListParagraph"/>
+        <w:numPr>
+          <w:ilvl w:val="0"/>
+          <w:numId w:val="12"/>
+        </w:numPr>
+        <w:spacing w:after="0" w:line="240" w:lineRule="auto"/>
+        <w:rPr>
+          <w:rFonts w:ascii="Times New Roman" w:eastAsia="Times New Roman" w:hAnsi="Times New Roman" w:cs="Times New Roman"/>
+          <w:sz w:val="24"/>
+          <w:szCs w:val="24"/>
+        </w:rPr>
+      </w:pPr>
+      <w:r>
+        <w:rPr>
+          <w:rFonts w:ascii="Times New Roman" w:eastAsia="Times New Roman" w:hAnsi="Times New Roman" w:cs="Times New Roman"/>
+          <w:sz w:val="24"/>
+          <w:szCs w:val="24"/>
+        </w:rPr>
+        <w:t>Logout</w:t>
+      </w:r>
+    </w:p>
+    <w:p>
+      <w:pPr>
         <w:spacing w:after="0" w:line="240" w:lineRule="auto"/>
         <w:ind w:left="360"/>
         <w:rPr>
@@ -2885,6 +3198,48 @@
           <w:szCs w:val="24"/>
         </w:rPr>
       </w:pPr>
+      <w:r>
+        <w:rPr>
+          <w:rFonts w:ascii="Times New Roman" w:eastAsia="Times New Roman" w:hAnsi="Times New Roman" w:cs="Times New Roman"/>
+          <w:sz w:val="24"/>
+          <w:szCs w:val="24"/>
+        </w:rPr>
+        <w:drawing>
+          <wp:inline distT="0" distB="0" distL="0" distR="0" wp14:anchorId="0AF3FFA4" wp14:editId="1D73D520">
+            <wp:extent cx="5032795" cy="2308860"/>
+            <wp:effectExtent l="0" t="0" r="0" b="0"/>
+            <wp:docPr id="365428112" name="Picture 1"/>
+            <wp:cNvGraphicFramePr>
+              <a:graphicFrameLocks xmlns:a="http://schemas.openxmlformats.org/drawingml/2006/main" noChangeAspect="1"/>
+            </wp:cNvGraphicFramePr>
+            <a:graphic xmlns:a="http://schemas.openxmlformats.org/drawingml/2006/main">
+              <a:graphicData uri="http://schemas.openxmlformats.org/drawingml/2006/picture">
+                <pic:pic xmlns:pic="http://schemas.openxmlformats.org/drawingml/2006/picture">
+                  <pic:nvPicPr>
+                    <pic:cNvPr id="365428112" name=""/>
+                    <pic:cNvPicPr/>
+                  </pic:nvPicPr>
+                  <pic:blipFill>
+                    <a:blip r:embed="rId15"/>
+                    <a:stretch>
+                      <a:fillRect/>
+                    </a:stretch>
+                  </pic:blipFill>
+                  <pic:spPr>
+                    <a:xfrm>
+                      <a:off x="0" y="0"/>
+                      <a:ext cx="5035471" cy="2310088"/>
+                    </a:xfrm>
+                    <a:prstGeom prst="rect">
+                      <a:avLst/>
+                    </a:prstGeom>
+                  </pic:spPr>
+                </pic:pic>
+              </a:graphicData>
+            </a:graphic>
+          </wp:inline>
+        </w:drawing>
+      </w:r>
     </w:p>
     <w:p>
       <w:pPr>
@@ -3209,6 +3564,95 @@
     </w:lvl>
   </w:abstractNum>
   <w:abstractNum w:abstractNumId="10" w15:restartNumberingAfterBreak="0">
+    <w:nsid w:val="40356D56"/>
+    <w:multiLevelType w:val="hybridMultilevel"/>
+    <w:tmpl w:val="2B42D4C6"/>
+    <w:lvl w:ilvl="0" w:tplc="0409000F">
+      <w:start w:val="1"/>
+      <w:numFmt w:val="decimal"/>
+      <w:lvlText w:val="%1."/>
+      <w:lvlJc w:val="left"/>
+      <w:pPr>
+        <w:ind w:left="720" w:hanging="360"/>
+      </w:pPr>
+      <w:rPr>
+        <w:rFonts w:hint="default"/>
+      </w:rPr>
+    </w:lvl>
+    <w:lvl w:ilvl="1" w:tplc="04090019" w:tentative="1">
+      <w:start w:val="1"/>
+      <w:numFmt w:val="lowerLetter"/>
+      <w:lvlText w:val="%2."/>
+      <w:lvlJc w:val="left"/>
+      <w:pPr>
+        <w:ind w:left="1440" w:hanging="360"/>
+      </w:pPr>
+    </w:lvl>
+    <w:lvl w:ilvl="2" w:tplc="0409001B" w:tentative="1">
+      <w:start w:val="1"/>
+      <w:numFmt w:val="lowerRoman"/>
+      <w:lvlText w:val="%3."/>
+      <w:lvlJc w:val="right"/>
+      <w:pPr>
+        <w:ind w:left="2160" w:hanging="180"/>
+      </w:pPr>
+    </w:lvl>
+    <w:lvl w:ilvl="3" w:tplc="0409000F" w:tentative="1">
+      <w:start w:val="1"/>
+      <w:numFmt w:val="decimal"/>
+      <w:lvlText w:val="%4."/>
+      <w:lvlJc w:val="left"/>
+      <w:pPr>
+        <w:ind w:left="2880" w:hanging="360"/>
+      </w:pPr>
+    </w:lvl>
+    <w:lvl w:ilvl="4" w:tplc="04090019" w:tentative="1">
+      <w:start w:val="1"/>
+      <w:numFmt w:val="lowerLetter"/>
+      <w:lvlText w:val="%5."/>
+      <w:lvlJc w:val="left"/>
+      <w:pPr>
+        <w:ind w:left="3600" w:hanging="360"/>
+      </w:pPr>
+    </w:lvl>
+    <w:lvl w:ilvl="5" w:tplc="0409001B" w:tentative="1">
+      <w:start w:val="1"/>
+      <w:numFmt w:val="lowerRoman"/>
+      <w:lvlText w:val="%6."/>
+      <w:lvlJc w:val="right"/>
+      <w:pPr>
+        <w:ind w:left="4320" w:hanging="180"/>
+      </w:pPr>
+    </w:lvl>
+    <w:lvl w:ilvl="6" w:tplc="0409000F" w:tentative="1">
+      <w:start w:val="1"/>
+      <w:numFmt w:val="decimal"/>
+      <w:lvlText w:val="%7."/>
+      <w:lvlJc w:val="left"/>
+      <w:pPr>
+        <w:ind w:left="5040" w:hanging="360"/>
+      </w:pPr>
+    </w:lvl>
+    <w:lvl w:ilvl="7" w:tplc="04090019" w:tentative="1">
+      <w:start w:val="1"/>
+      <w:numFmt w:val="lowerLetter"/>
+      <w:lvlText w:val="%8."/>
+      <w:lvlJc w:val="left"/>
+      <w:pPr>
+        <w:ind w:left="5760" w:hanging="360"/>
+      </w:pPr>
+    </w:lvl>
+    <w:lvl w:ilvl="8" w:tplc="0409001B" w:tentative="1">
+      <w:start w:val="1"/>
+      <w:numFmt w:val="lowerRoman"/>
+      <w:lvlText w:val="%9."/>
+      <w:lvlJc w:val="right"/>
+      <w:pPr>
+        <w:ind w:left="6480" w:hanging="180"/>
+      </w:pPr>
+    </w:lvl>
+  </w:abstractNum>
+  <w:abstractNum w:abstractNumId="11" w15:restartNumberingAfterBreak="0">
     <w:nsid w:val="65E838C3"/>
     <w:multiLevelType w:val="multilevel"/>
     <w:tmpl w:val="3409001F"/>
@@ -3322,10 +3766,13 @@
     <w:abstractNumId w:val="0"/>
   </w:num>
   <w:num w:numId="10" w16cid:durableId="1769306868">
-    <w:abstractNumId w:val="10"/>
+    <w:abstractNumId w:val="11"/>
   </w:num>
   <w:num w:numId="11" w16cid:durableId="298458484">
     <w:abstractNumId w:val="9"/>
+  </w:num>
+  <w:num w:numId="12" w16cid:durableId="2023125480">
+    <w:abstractNumId w:val="10"/>
   </w:num>
 </w:numbering>
 </file>

</xml_diff>